<commit_message>
Modifiche piccole al file di istruzioni dei labs
</commit_message>
<xml_diff>
--- a/Laboratori/Tutorial esecuzione codice Postgre Windows.docx
+++ b/Laboratori/Tutorial esecuzione codice Postgre Windows.docx
@@ -3,16 +3,34 @@
 <w:document xmlns:wpc="http://schemas.microsoft.com/office/word/2010/wordprocessingCanvas" xmlns:cx="http://schemas.microsoft.com/office/drawing/2014/chartex" xmlns:cx1="http://schemas.microsoft.com/office/drawing/2015/9/8/chartex" xmlns:cx2="http://schemas.microsoft.com/office/drawing/2015/10/21/chartex" xmlns:cx3="http://schemas.microsoft.com/office/drawing/2016/5/9/chartex" xmlns:cx4="http://schemas.microsoft.com/office/drawing/2016/5/10/chartex" xmlns:cx5="http://schemas.microsoft.com/office/drawing/2016/5/11/chartex" xmlns:cx6="http://schemas.microsoft.com/office/drawing/2016/5/12/chartex" xmlns:cx7="http://schemas.microsoft.com/office/drawing/2016/5/13/chartex" xmlns:cx8="http://schemas.microsoft.com/office/drawing/2016/5/14/chartex" xmlns:mc="http://schemas.openxmlformats.org/markup-compatibility/2006" xmlns:aink="http://schemas.microsoft.com/office/drawing/2016/ink" xmlns:am3d="http://schemas.microsoft.com/office/drawing/2017/model3d" xmlns:o="urn:schemas-microsoft-com:office:office" xmlns:oel="http://schemas.microsoft.com/office/2019/extlst" xmlns:r="http://schemas.openxmlformats.org/officeDocument/2006/relationships" xmlns:m="http://schemas.openxmlformats.org/officeDocument/2006/math" xmlns:v="urn:schemas-microsoft-com:vml" xmlns:wp14="http://schemas.microsoft.com/office/word/2010/wordprocessingDrawing" xmlns:wp="http://schemas.openxmlformats.org/drawingml/2006/wordprocessingDrawing" xmlns:w10="urn:schemas-microsoft-com:office:word" xmlns:w="http://schemas.openxmlformats.org/wordprocessingml/2006/main" xmlns:w14="http://schemas.microsoft.com/office/word/2010/wordml" xmlns:w15="http://schemas.microsoft.com/office/word/2012/wordml" xmlns:w16cex="http://schemas.microsoft.com/office/word/2018/wordml/cex" xmlns:w16cid="http://schemas.microsoft.com/office/word/2016/wordml/cid" xmlns:w16="http://schemas.microsoft.com/office/word/2018/wordml" xmlns:w16sdtdh="http://schemas.microsoft.com/office/word/2020/wordml/sdtdatahash" xmlns:w16se="http://schemas.microsoft.com/office/word/2015/wordml/symex" xmlns:wpg="http://schemas.microsoft.com/office/word/2010/wordprocessingGroup" xmlns:wpi="http://schemas.microsoft.com/office/word/2010/wordprocessingInk" xmlns:wne="http://schemas.microsoft.com/office/word/2006/wordml" xmlns:wps="http://schemas.microsoft.com/office/word/2010/wordprocessingShape" mc:Ignorable="w14 w15 w16se w16cid w16 w16cex w16sdtdh wp14">
   <w:body>
     <w:p>
-      <w:pPr>
-        <w:rPr>
-          <w:u w:val="single"/>
-        </w:rPr>
-      </w:pPr>
-      <w:r>
-        <w:rPr>
-          <w:u w:val="single"/>
-        </w:rPr>
-        <w:t>Nota: per il momento non esiste una soluzione universale al problema di linking di Postgre con Windows; ho raccolto tutto quello che ho trovato.</w:t>
+      <w:r>
+        <w:rPr>
+          <w:i/>
+          <w:iCs/>
+        </w:rPr>
+        <w:t>Nota: per il momento non esiste una soluzione universale al problema di linking di Postgre con Windows; ho raccolto tutto quello che ho trovato</w:t>
+      </w:r>
+      <w:r>
+        <w:rPr>
+          <w:i/>
+          <w:iCs/>
+        </w:rPr>
+        <w:t>.</w:t>
+      </w:r>
+      <w:r>
+        <w:rPr>
+          <w:i/>
+          <w:iCs/>
+        </w:rPr>
+        <w:t xml:space="preserve"> </w:t>
+      </w:r>
+      <w:r>
+        <w:rPr>
+          <w:i/>
+          <w:iCs/>
+        </w:rPr>
+        <w:tab/>
+        <w:t>Gabriel</w:t>
       </w:r>
     </w:p>
     <w:p>
@@ -180,81 +198,6 @@
     <w:p>
       <w:pPr>
         <w:pStyle w:val="Paragrafoelenco"/>
-      </w:pPr>
-      <w:r>
-        <w:t>Oppure</w:t>
-      </w:r>
-      <w:r>
-        <w:t xml:space="preserve"> (già presente tutta la cartella</w:t>
-      </w:r>
-      <w:r>
-        <w:t xml:space="preserve"> di </w:t>
-      </w:r>
-      <w:r>
-        <w:rPr>
-          <w:i/>
-          <w:iCs/>
-        </w:rPr>
-        <w:t>msys64</w:t>
-      </w:r>
-      <w:r>
-        <w:t xml:space="preserve"> in questo link condiviso di </w:t>
-      </w:r>
-      <w:r>
-        <w:rPr>
-          <w:i/>
-          <w:iCs/>
-        </w:rPr>
-        <w:t>msys64</w:t>
-      </w:r>
-      <w:r>
-        <w:t>; occorrerà scompattarla in un percorso tipo “</w:t>
-      </w:r>
-      <w:r>
-        <w:rPr>
-          <w:i/>
-          <w:iCs/>
-        </w:rPr>
-        <w:t>C:\”,</w:t>
-      </w:r>
-      <w:r>
-        <w:t xml:space="preserve"> mettendo poi (come indicato successivamente), nelle variabili d’ambiente </w:t>
-      </w:r>
-      <w:r>
-        <w:rPr>
-          <w:i/>
-          <w:iCs/>
-        </w:rPr>
-        <w:t>“C:\msys64\mingw64\bin”</w:t>
-      </w:r>
-      <w:r>
-        <w:t>:</w:t>
-      </w:r>
-    </w:p>
-    <w:p>
-      <w:pPr>
-        <w:pStyle w:val="Paragrafoelenco"/>
-      </w:pPr>
-      <w:hyperlink r:id="rId9" w:history="1">
-        <w:r>
-          <w:rPr>
-            <w:rStyle w:val="Collegamentoipertestuale"/>
-          </w:rPr>
-          <w:t>https://drive.google.com/file/d/1szuSvLBxO7R4dsIWNyKUkrSo3HNSoymY/view?usp=sharing</w:t>
-        </w:r>
-      </w:hyperlink>
-      <w:r>
-        <w:t xml:space="preserve"> </w:t>
-      </w:r>
-    </w:p>
-    <w:p>
-      <w:pPr>
-        <w:pStyle w:val="Paragrafoelenco"/>
-      </w:pPr>
-    </w:p>
-    <w:p>
-      <w:pPr>
-        <w:pStyle w:val="Paragrafoelenco"/>
         <w:numPr>
           <w:ilvl w:val="0"/>
           <w:numId w:val="1"/>
@@ -271,7 +214,7 @@
       <w:r>
         <w:t xml:space="preserve">oppure seguendo il sito: </w:t>
       </w:r>
-      <w:hyperlink r:id="rId10" w:history="1">
+      <w:hyperlink r:id="rId9" w:history="1">
         <w:r>
           <w:rPr>
             <w:rStyle w:val="Collegamentoipertestuale"/>
@@ -303,7 +246,7 @@
       <w:r>
         <w:t xml:space="preserve">Scaricare una cartella tra una zip per x32 o x64 da </w:t>
       </w:r>
-      <w:hyperlink r:id="rId11" w:history="1">
+      <w:hyperlink r:id="rId10" w:history="1">
         <w:r>
           <w:rPr>
             <w:rStyle w:val="Collegamentoipertestuale"/>
@@ -391,7 +334,7 @@
       <w:r>
         <w:t xml:space="preserve">caricando l’installer da </w:t>
       </w:r>
-      <w:hyperlink r:id="rId12" w:history="1">
+      <w:hyperlink r:id="rId11" w:history="1">
         <w:r>
           <w:rPr>
             <w:rStyle w:val="Collegamentoipertestuale"/>
@@ -418,7 +361,17 @@
         <w:t>relative</w:t>
       </w:r>
       <w:r>
-        <w:t xml:space="preserve"> al proprio dispositivo e poi la cartella in cui installare il compilatore. Selezioniamo “native windows” come sistema e “86 64” per quanto riguarda l’architettura. Cliccando poi il tasto Browse possiamo selezionare un’apposita cartella, che dovrà essere vuota, all’interno della quale effettuare l’installazione. La cartella vuota va creata prima di iniziare l’installazione. Nel nostro caso la cartella è “C:\MinGW64”. Su ciascuno dei pacchetti, dovrà essere selezionata l’opzione “Install”</w:t>
+        <w:t xml:space="preserve"> al proprio dispositivo e poi la cartella in cui installare il compilatore. Selezioniamo “native windows” come sistema e “86 64” per quanto riguarda l’architettura. Cliccando poi il tasto </w:t>
+      </w:r>
+      <w:r>
+        <w:rPr>
+          <w:i/>
+          <w:iCs/>
+        </w:rPr>
+        <w:t>Browse</w:t>
+      </w:r>
+      <w:r>
+        <w:t xml:space="preserve"> possiamo selezionare un’apposita cartella, che dovrà essere vuota, all’interno della quale effettuare l’installazione. La cartella vuota va creata prima di iniziare l’installazione. Nel nostro caso la cartella è “C:\MinGW64”. Su ciascuno dei pacchetti, dovrà essere selezionata l’opzione “Install”</w:t>
       </w:r>
       <w:r>
         <w:t>.</w:t>
@@ -516,7 +469,7 @@
                     <pic:cNvPicPr/>
                   </pic:nvPicPr>
                   <pic:blipFill>
-                    <a:blip r:embed="rId13">
+                    <a:blip r:embed="rId12">
                       <a:extLst>
                         <a:ext uri="{28A0092B-C50C-407E-A947-70E740481C1C}">
                           <a14:useLocalDpi xmlns:a14="http://schemas.microsoft.com/office/drawing/2010/main" val="0"/>
@@ -615,7 +568,7 @@
                     <pic:cNvPicPr/>
                   </pic:nvPicPr>
                   <pic:blipFill>
-                    <a:blip r:embed="rId14">
+                    <a:blip r:embed="rId13">
                       <a:extLst>
                         <a:ext uri="{28A0092B-C50C-407E-A947-70E740481C1C}">
                           <a14:useLocalDpi xmlns:a14="http://schemas.microsoft.com/office/drawing/2010/main" val="0"/>
@@ -874,20 +827,138 @@
         <w:rPr>
           <w:i/>
           <w:iCs/>
-        </w:rPr>
-      </w:pPr>
-      <w:r>
-        <w:rPr>
-          <w:i/>
-          <w:iCs/>
+          <w:lang w:val="en-US"/>
+        </w:rPr>
+      </w:pPr>
+      <w:r>
+        <w:rPr>
+          <w:i/>
+          <w:iCs/>
+          <w:lang w:val="en-US"/>
         </w:rPr>
         <w:t>Fatal error: dependencies / include /libpq -fe.h: No such file or directory</w:t>
       </w:r>
     </w:p>
+    <w:p>
+      <w:pPr>
+        <w:rPr>
+          <w:lang w:val="en-US"/>
+        </w:rPr>
+      </w:pPr>
+    </w:p>
+    <w:p>
+      <w:r>
+        <w:t xml:space="preserve">Ho visto anche che "libpq-fe.h" sta nella cartella </w:t>
+      </w:r>
+      <w:r>
+        <w:rPr>
+          <w:i/>
+          <w:iCs/>
+        </w:rPr>
+        <w:t>include</w:t>
+      </w:r>
+      <w:r>
+        <w:t xml:space="preserve"> e non </w:t>
+      </w:r>
+      <w:r>
+        <w:rPr>
+          <w:i/>
+          <w:iCs/>
+        </w:rPr>
+        <w:t>lib</w:t>
+      </w:r>
+      <w:r>
+        <w:t xml:space="preserve"> come segnala il lab.</w:t>
+      </w:r>
+    </w:p>
+    <w:p>
+      <w:r>
+        <w:t>Quindi prova a mettere nelle variabili d'ambiente:</w:t>
+      </w:r>
+    </w:p>
+    <w:p>
+      <w:pPr>
+        <w:rPr>
+          <w:i/>
+          <w:iCs/>
+        </w:rPr>
+      </w:pPr>
+      <w:r>
+        <w:rPr>
+          <w:i/>
+          <w:iCs/>
+        </w:rPr>
+        <w:t>C:\Program Files\PostgreSQL\14\include</w:t>
+      </w:r>
+    </w:p>
+    <w:p>
+      <w:r>
+        <w:t>O eventualmente:</w:t>
+      </w:r>
+    </w:p>
+    <w:p>
+      <w:r>
+        <w:rPr>
+          <w:i/>
+          <w:iCs/>
+        </w:rPr>
+        <w:t>C:\Program Files\PostgreSQL\14</w:t>
+      </w:r>
+      <w:r>
+        <w:rPr>
+          <w:i/>
+          <w:iCs/>
+        </w:rPr>
+        <w:t>\bin</w:t>
+      </w:r>
+      <w:r>
+        <w:rPr>
+          <w:i/>
+          <w:iCs/>
+        </w:rPr>
+        <w:tab/>
+      </w:r>
+      <w:r>
+        <w:t>(alcuni hanno risolto tutto mettendo bin, ad esempio)</w:t>
+      </w:r>
+    </w:p>
     <w:p/>
     <w:p>
       <w:r>
-        <w:t xml:space="preserve">Ho visto anche che "libpq-fe.h" sta nella cartella </w:t>
+        <w:t xml:space="preserve">Per eseguire il file, si ha bisogno, </w:t>
+      </w:r>
+      <w:r>
+        <w:rPr>
+          <w:u w:val="single"/>
+        </w:rPr>
+        <w:t xml:space="preserve">nella stessa cartella del file, di </w:t>
+      </w:r>
+      <w:r>
+        <w:rPr>
+          <w:u w:val="single"/>
+        </w:rPr>
+        <w:t xml:space="preserve">una cartella </w:t>
+      </w:r>
+      <w:r>
+        <w:rPr>
+          <w:i/>
+          <w:iCs/>
+          <w:u w:val="single"/>
+        </w:rPr>
+        <w:t>dependencies</w:t>
+      </w:r>
+      <w:r>
+        <w:t xml:space="preserve"> che contiene </w:t>
+      </w:r>
+      <w:r>
+        <w:rPr>
+          <w:i/>
+          <w:iCs/>
+        </w:rPr>
+        <w:t>lib</w:t>
+      </w:r>
+      <w:r>
+        <w:t xml:space="preserve"> ed </w:t>
       </w:r>
       <w:r>
         <w:rPr>
@@ -897,173 +968,81 @@
         <w:t>include</w:t>
       </w:r>
       <w:r>
-        <w:t xml:space="preserve"> e non </w:t>
-      </w:r>
-      <w:r>
-        <w:rPr>
-          <w:i/>
-          <w:iCs/>
-        </w:rPr>
-        <w:t>lib</w:t>
-      </w:r>
-      <w:r>
-        <w:t xml:space="preserve"> come segnala il lab.</w:t>
-      </w:r>
-    </w:p>
-    <w:p>
-      <w:r>
-        <w:t>Quindi prova a mettere nelle variabili d'ambiente:</w:t>
-      </w:r>
-    </w:p>
-    <w:p>
-      <w:pPr>
-        <w:rPr>
-          <w:i/>
-          <w:iCs/>
-        </w:rPr>
-      </w:pPr>
-      <w:r>
-        <w:rPr>
-          <w:i/>
-          <w:iCs/>
-        </w:rPr>
-        <w:t>C:\Program Files\PostgreSQL\14\include</w:t>
-      </w:r>
-    </w:p>
-    <w:p>
-      <w:r>
-        <w:t>O eventualmente:</w:t>
-      </w:r>
-    </w:p>
-    <w:p>
-      <w:r>
-        <w:rPr>
-          <w:i/>
-          <w:iCs/>
-        </w:rPr>
-        <w:t>C:\Program Files\PostgreSQL\14</w:t>
-      </w:r>
-      <w:r>
-        <w:rPr>
-          <w:i/>
-          <w:iCs/>
-        </w:rPr>
-        <w:t>\bin</w:t>
-      </w:r>
-      <w:r>
-        <w:rPr>
-          <w:i/>
-          <w:iCs/>
-        </w:rPr>
-        <w:tab/>
-      </w:r>
-      <w:r>
-        <w:t>(alcuni hanno risolto tutto mettendo bin, ad esempio)</w:t>
+        <w:t xml:space="preserve"> (per comodità da me chiamato </w:t>
+      </w:r>
+      <w:r>
+        <w:rPr>
+          <w:i/>
+          <w:iCs/>
+        </w:rPr>
+        <w:t>main.cpp</w:t>
+      </w:r>
+      <w:r>
+        <w:t>)</w:t>
       </w:r>
     </w:p>
     <w:p/>
     <w:p>
       <w:r>
-        <w:t xml:space="preserve">Per eseguire il file, si ha bisogno, </w:t>
-      </w:r>
-      <w:r>
-        <w:rPr>
-          <w:u w:val="single"/>
-        </w:rPr>
-        <w:t xml:space="preserve">nella stessa cartella del file, di </w:t>
-      </w:r>
-      <w:r>
-        <w:rPr>
-          <w:u w:val="single"/>
-        </w:rPr>
-        <w:t xml:space="preserve">una cartella </w:t>
-      </w:r>
-      <w:r>
-        <w:rPr>
-          <w:i/>
-          <w:iCs/>
-          <w:u w:val="single"/>
-        </w:rPr>
-        <w:t>dependencies</w:t>
-      </w:r>
-      <w:r>
-        <w:t xml:space="preserve"> che contiene </w:t>
-      </w:r>
-      <w:r>
-        <w:rPr>
-          <w:i/>
-          <w:iCs/>
-        </w:rPr>
-        <w:t>lib</w:t>
-      </w:r>
-      <w:r>
-        <w:t xml:space="preserve"> ed </w:t>
-      </w:r>
-      <w:r>
-        <w:rPr>
-          <w:i/>
-          <w:iCs/>
-        </w:rPr>
-        <w:t>include</w:t>
-      </w:r>
-      <w:r>
-        <w:t xml:space="preserve"> (per comodità da me chiamato </w:t>
-      </w:r>
-      <w:r>
-        <w:rPr>
-          <w:i/>
-          <w:iCs/>
+        <w:t>Visione della cartella (una generica)</w:t>
+      </w:r>
+    </w:p>
+    <w:p/>
+    <w:p>
+      <w:pPr>
+        <w:rPr>
+          <w:lang w:val="de-DE"/>
+        </w:rPr>
+      </w:pPr>
+      <w:r>
+        <w:rPr>
+          <w:lang w:val="de-DE"/>
+        </w:rPr>
+        <w:t>&lt;C:/User/Deskto</w:t>
+      </w:r>
+      <w:r>
+        <w:rPr>
+          <w:lang w:val="de-DE"/>
+        </w:rPr>
+        <w:t>p</w:t>
+      </w:r>
+      <w:r>
+        <w:rPr>
+          <w:lang w:val="de-DE"/>
+        </w:rPr>
+        <w:t>/folder&gt;</w:t>
+      </w:r>
+    </w:p>
+    <w:p>
+      <w:pPr>
+        <w:rPr>
+          <w:i/>
+          <w:iCs/>
+          <w:lang w:val="de-DE"/>
+        </w:rPr>
+      </w:pPr>
+      <w:r>
+        <w:rPr>
+          <w:i/>
+          <w:iCs/>
+          <w:lang w:val="de-DE"/>
         </w:rPr>
         <w:t>main.cpp</w:t>
       </w:r>
-      <w:r>
-        <w:t>)</w:t>
-      </w:r>
-    </w:p>
-    <w:p/>
-    <w:p>
-      <w:r>
-        <w:t>Visione della cartella (una generica)</w:t>
-      </w:r>
-    </w:p>
-    <w:p/>
-    <w:p>
-      <w:r>
-        <w:t>&lt;C:/User/Deskto</w:t>
-      </w:r>
-      <w:r>
-        <w:t>p</w:t>
-      </w:r>
-      <w:r>
-        <w:t>/folder&gt;</w:t>
-      </w:r>
-    </w:p>
-    <w:p>
-      <w:pPr>
-        <w:rPr>
-          <w:i/>
-          <w:iCs/>
-        </w:rPr>
-      </w:pPr>
-      <w:r>
-        <w:rPr>
-          <w:i/>
-          <w:iCs/>
-        </w:rPr>
-        <w:t>main.cpp</w:t>
-      </w:r>
-    </w:p>
-    <w:p>
-      <w:pPr>
-        <w:rPr>
-          <w:i/>
-          <w:iCs/>
-        </w:rPr>
-      </w:pPr>
-      <w:r>
-        <w:rPr>
-          <w:i/>
-          <w:iCs/>
+    </w:p>
+    <w:p>
+      <w:pPr>
+        <w:rPr>
+          <w:i/>
+          <w:iCs/>
+          <w:lang w:val="en-US"/>
+        </w:rPr>
+      </w:pPr>
+      <w:r>
+        <w:rPr>
+          <w:i/>
+          <w:iCs/>
+          <w:lang w:val="en-US"/>
         </w:rPr>
         <w:t xml:space="preserve">dependencies </w:t>
       </w:r>
@@ -1073,12 +1052,14 @@
         <w:rPr>
           <w:i/>
           <w:iCs/>
-        </w:rPr>
-      </w:pPr>
-      <w:r>
-        <w:rPr>
-          <w:i/>
-          <w:iCs/>
+          <w:lang w:val="en-US"/>
+        </w:rPr>
+      </w:pPr>
+      <w:r>
+        <w:rPr>
+          <w:i/>
+          <w:iCs/>
+          <w:lang w:val="en-US"/>
         </w:rPr>
         <w:t>-</w:t>
       </w:r>
@@ -1086,6 +1067,7 @@
         <w:rPr>
           <w:i/>
           <w:iCs/>
+          <w:lang w:val="en-US"/>
         </w:rPr>
         <w:tab/>
         <w:t>include</w:t>
@@ -1094,6 +1076,7 @@
         <w:rPr>
           <w:i/>
           <w:iCs/>
+          <w:lang w:val="en-US"/>
         </w:rPr>
         <w:tab/>
       </w:r>
@@ -1101,6 +1084,7 @@
         <w:rPr>
           <w:i/>
           <w:iCs/>
+          <w:lang w:val="en-US"/>
         </w:rPr>
         <w:tab/>
         <w:t>(libpq-fe.h</w:t>
@@ -1109,6 +1093,7 @@
         <w:rPr>
           <w:i/>
           <w:iCs/>
+          <w:lang w:val="en-US"/>
         </w:rPr>
         <w:tab/>
         <w:t>-</w:t>
@@ -1117,6 +1102,7 @@
         <w:rPr>
           <w:i/>
           <w:iCs/>
+          <w:lang w:val="en-US"/>
         </w:rPr>
         <w:tab/>
         <w:t>pg_config.ext.h</w:t>
@@ -1125,6 +1111,7 @@
         <w:rPr>
           <w:i/>
           <w:iCs/>
+          <w:lang w:val="en-US"/>
         </w:rPr>
         <w:tab/>
         <w:t>-</w:t>
@@ -1133,6 +1120,7 @@
         <w:rPr>
           <w:i/>
           <w:iCs/>
+          <w:lang w:val="en-US"/>
         </w:rPr>
         <w:tab/>
         <w:t>postgres_ext.h)</w:t>
@@ -1143,12 +1131,14 @@
         <w:rPr>
           <w:i/>
           <w:iCs/>
-        </w:rPr>
-      </w:pPr>
-      <w:r>
-        <w:rPr>
-          <w:i/>
-          <w:iCs/>
+          <w:lang w:val="en-US"/>
+        </w:rPr>
+      </w:pPr>
+      <w:r>
+        <w:rPr>
+          <w:i/>
+          <w:iCs/>
+          <w:lang w:val="en-US"/>
         </w:rPr>
         <w:t>-</w:t>
       </w:r>
@@ -1156,6 +1146,7 @@
         <w:rPr>
           <w:i/>
           <w:iCs/>
+          <w:lang w:val="en-US"/>
         </w:rPr>
         <w:tab/>
         <w:t>lib</w:t>
@@ -1164,6 +1155,7 @@
         <w:rPr>
           <w:i/>
           <w:iCs/>
+          <w:lang w:val="en-US"/>
         </w:rPr>
         <w:tab/>
       </w:r>
@@ -1171,6 +1163,7 @@
         <w:rPr>
           <w:i/>
           <w:iCs/>
+          <w:lang w:val="en-US"/>
         </w:rPr>
         <w:tab/>
         <w:t>(libpq.dll</w:t>
@@ -1179,6 +1172,7 @@
         <w:rPr>
           <w:i/>
           <w:iCs/>
+          <w:lang w:val="en-US"/>
         </w:rPr>
         <w:tab/>
         <w:t>-</w:t>
@@ -1187,6 +1181,7 @@
         <w:rPr>
           <w:i/>
           <w:iCs/>
+          <w:lang w:val="en-US"/>
         </w:rPr>
         <w:tab/>
         <w:t>libpq.lib)</w:t>
@@ -1283,12 +1278,14 @@
         <w:rPr>
           <w:i/>
           <w:iCs/>
-        </w:rPr>
-      </w:pPr>
-      <w:r>
-        <w:rPr>
-          <w:i/>
-          <w:iCs/>
+          <w:lang w:val="en-US"/>
+        </w:rPr>
+      </w:pPr>
+      <w:r>
+        <w:rPr>
+          <w:i/>
+          <w:iCs/>
+          <w:lang w:val="en-US"/>
         </w:rPr>
         <w:t xml:space="preserve">g++ </w:t>
       </w:r>
@@ -1296,6 +1293,7 @@
         <w:rPr>
           <w:i/>
           <w:iCs/>
+          <w:lang w:val="en-US"/>
         </w:rPr>
         <w:t>-</w:t>
       </w:r>
@@ -1303,6 +1301,7 @@
         <w:rPr>
           <w:i/>
           <w:iCs/>
+          <w:lang w:val="en-US"/>
         </w:rPr>
         <w:t>static -libstdc++ main.cpp -L dependencies\</w:t>
       </w:r>
@@ -1310,6 +1309,7 @@
         <w:rPr>
           <w:i/>
           <w:iCs/>
+          <w:lang w:val="en-US"/>
         </w:rPr>
         <w:t>l</w:t>
       </w:r>
@@ -1317,149 +1317,156 @@
         <w:rPr>
           <w:i/>
           <w:iCs/>
+          <w:lang w:val="en-US"/>
         </w:rPr>
         <w:t>ib - lpq -o main</w:t>
       </w:r>
     </w:p>
+    <w:p>
+      <w:pPr>
+        <w:rPr>
+          <w:lang w:val="en-US"/>
+        </w:rPr>
+      </w:pPr>
+    </w:p>
+    <w:p>
+      <w:r>
+        <w:t>Per eseguire il file, da cmd basta scrivere ".\main",</w:t>
+      </w:r>
+    </w:p>
+    <w:p>
+      <w:r>
+        <w:t xml:space="preserve">mentre su Windows Terminal/Powershell si clicchi direttamente </w:t>
+      </w:r>
+      <w:r>
+        <w:rPr>
+          <w:i/>
+          <w:iCs/>
+        </w:rPr>
+        <w:t>l'exe</w:t>
+      </w:r>
+      <w:r>
+        <w:t xml:space="preserve"> </w:t>
+      </w:r>
+      <w:r>
+        <w:t xml:space="preserve">nella stessa cartella di </w:t>
+      </w:r>
+      <w:r>
+        <w:rPr>
+          <w:i/>
+          <w:iCs/>
+        </w:rPr>
+        <w:t>main.</w:t>
+      </w:r>
+      <w:r>
+        <w:t>cpp</w:t>
+      </w:r>
+      <w:r>
+        <w:t xml:space="preserve"> </w:t>
+      </w:r>
+      <w:r>
+        <w:t>per</w:t>
+      </w:r>
+      <w:r>
+        <w:t xml:space="preserve"> eseguire il codice</w:t>
+      </w:r>
+      <w:r>
+        <w:t>.</w:t>
+      </w:r>
+    </w:p>
     <w:p/>
     <w:p>
-      <w:r>
-        <w:t>Per eseguire il file, da cmd basta scrivere ".\main",</w:t>
-      </w:r>
-    </w:p>
-    <w:p>
-      <w:r>
-        <w:t xml:space="preserve">mentre su Windows Terminal/Powershell si clicchi direttamente </w:t>
-      </w:r>
-      <w:r>
-        <w:rPr>
-          <w:i/>
-          <w:iCs/>
-        </w:rPr>
-        <w:t>l'exe</w:t>
-      </w:r>
-      <w:r>
+      <w:pPr>
+        <w:rPr>
+          <w:u w:val="single"/>
+        </w:rPr>
+      </w:pPr>
+      <w:r>
+        <w:rPr>
+          <w:i/>
+          <w:iCs/>
+        </w:rPr>
+        <w:t>Nota aggiuntiva</w:t>
+      </w:r>
+      <w:r>
+        <w:t xml:space="preserve"> (</w:t>
+      </w:r>
+      <w:r>
+        <w:rPr>
+          <w:u w:val="single"/>
+        </w:rPr>
+        <w:t xml:space="preserve">non dovrebbe essere necessaria, ma </w:t>
+      </w:r>
+      <w:r>
+        <w:rPr>
+          <w:u w:val="single"/>
+        </w:rPr>
+        <w:t>è successo a diversi)</w:t>
+      </w:r>
+    </w:p>
+    <w:p/>
+    <w:p>
+      <w:r>
+        <w:t>Se mancano dei driver</w:t>
+      </w:r>
+      <w:r>
+        <w:t xml:space="preserve"> in compilazione tipo questi</w:t>
+      </w:r>
+      <w:r>
+        <w:t xml:space="preserve"> (vanno tutti nella cartella lib di Postgre; se non sono presenti, scaricarli da Google e piazzarli dentro la cartella, come si vede sotto):</w:t>
+      </w:r>
+    </w:p>
+    <w:p>
+      <w:pPr>
+        <w:rPr>
+          <w:i/>
+          <w:iCs/>
+        </w:rPr>
+      </w:pPr>
+      <w:r>
+        <w:rPr>
+          <w:i/>
+          <w:iCs/>
+        </w:rPr>
+        <w:t>libcrypto-1_1-x64.dll</w:t>
+      </w:r>
+      <w:r>
+        <w:rPr>
+          <w:i/>
+          <w:iCs/>
+        </w:rPr>
         <w:t xml:space="preserve"> </w:t>
       </w:r>
-      <w:r>
-        <w:t xml:space="preserve">nella stessa cartella di </w:t>
-      </w:r>
-      <w:r>
-        <w:rPr>
-          <w:i/>
-          <w:iCs/>
-        </w:rPr>
-        <w:t>main.</w:t>
-      </w:r>
-      <w:r>
-        <w:t>cpp</w:t>
-      </w:r>
-      <w:r>
+    </w:p>
+    <w:p>
+      <w:pPr>
+        <w:rPr>
+          <w:i/>
+          <w:iCs/>
+        </w:rPr>
+      </w:pPr>
+      <w:r>
+        <w:rPr>
+          <w:i/>
+          <w:iCs/>
+        </w:rPr>
+        <w:t>libintl-9.dll</w:t>
+      </w:r>
+      <w:r>
+        <w:rPr>
+          <w:i/>
+          <w:iCs/>
+        </w:rPr>
         <w:t xml:space="preserve"> </w:t>
       </w:r>
       <w:r>
-        <w:t>per</w:t>
-      </w:r>
-      <w:r>
-        <w:t xml:space="preserve"> eseguire il codice</w:t>
-      </w:r>
-      <w:r>
-        <w:t>.</w:t>
-      </w:r>
-    </w:p>
-    <w:p/>
-    <w:p>
-      <w:pPr>
-        <w:rPr>
-          <w:u w:val="single"/>
-        </w:rPr>
-      </w:pPr>
-      <w:r>
-        <w:rPr>
-          <w:i/>
-          <w:iCs/>
-        </w:rPr>
-        <w:t>Nota aggiuntiva</w:t>
-      </w:r>
-      <w:r>
-        <w:t xml:space="preserve"> (</w:t>
-      </w:r>
-      <w:r>
-        <w:rPr>
-          <w:u w:val="single"/>
-        </w:rPr>
-        <w:t xml:space="preserve">non dovrebbe essere necessaria, ma </w:t>
-      </w:r>
-      <w:r>
-        <w:rPr>
-          <w:u w:val="single"/>
-        </w:rPr>
-        <w:t>è successo a diversi)</w:t>
-      </w:r>
-    </w:p>
-    <w:p/>
-    <w:p>
-      <w:r>
-        <w:t>Se mancano dei driver</w:t>
-      </w:r>
-      <w:r>
-        <w:t xml:space="preserve"> in compilazione tipo questi</w:t>
-      </w:r>
-      <w:r>
-        <w:t xml:space="preserve"> (vanno tutti nella cartella lib di Postgre; se non sono presenti, scaricarli da Google e piazzarli dentro la cartella, come si vede sotto):</w:t>
-      </w:r>
-    </w:p>
-    <w:p>
-      <w:pPr>
-        <w:rPr>
-          <w:i/>
-          <w:iCs/>
-        </w:rPr>
-      </w:pPr>
-      <w:r>
-        <w:rPr>
-          <w:i/>
-          <w:iCs/>
-        </w:rPr>
-        <w:t>libcrypto-1_1-x64.dll</w:t>
-      </w:r>
-      <w:r>
-        <w:rPr>
-          <w:i/>
-          <w:iCs/>
-        </w:rPr>
-        <w:t xml:space="preserve"> </w:t>
-      </w:r>
-    </w:p>
-    <w:p>
-      <w:pPr>
-        <w:rPr>
-          <w:i/>
-          <w:iCs/>
-        </w:rPr>
-      </w:pPr>
-      <w:r>
-        <w:rPr>
-          <w:i/>
-          <w:iCs/>
-        </w:rPr>
-        <w:t>libintl-9.dll</w:t>
-      </w:r>
-      <w:r>
-        <w:rPr>
-          <w:i/>
-          <w:iCs/>
-        </w:rPr>
-        <w:t xml:space="preserve"> </w:t>
-      </w:r>
-      <w:r>
         <w:rPr>
           <w:i/>
           <w:iCs/>
         </w:rPr>
         <w:t xml:space="preserve">(potrebbe non esserci e scaricarlo da: </w:t>
       </w:r>
-      <w:hyperlink r:id="rId15" w:history="1">
+      <w:hyperlink r:id="rId14" w:history="1">
         <w:r>
           <w:rPr>
             <w:rStyle w:val="Collegamentoipertestuale"/>
@@ -1520,7 +1527,7 @@
         </w:rPr>
         <w:t xml:space="preserve"> (scaricarlo da </w:t>
       </w:r>
-      <w:hyperlink r:id="rId16" w:history="1">
+      <w:hyperlink r:id="rId15" w:history="1">
         <w:r>
           <w:rPr>
             <w:rStyle w:val="Collegamentoipertestuale"/>
@@ -1542,7 +1549,7 @@
       <w:r>
         <w:t xml:space="preserve">Link di OpenSSL: </w:t>
       </w:r>
-      <w:hyperlink r:id="rId17" w:history="1">
+      <w:hyperlink r:id="rId16" w:history="1">
         <w:r>
           <w:rPr>
             <w:rStyle w:val="Collegamentoipertestuale"/>
@@ -1641,7 +1648,7 @@
       </w:r>
     </w:p>
     <w:p>
-      <w:hyperlink r:id="rId18" w:history="1">
+      <w:hyperlink r:id="rId17" w:history="1">
         <w:r>
           <w:rPr>
             <w:rStyle w:val="Collegamentoipertestuale"/>

</xml_diff>